<commit_message>
Adicionadas as alterações no texto completo. Aguardando co-autores opinarem.
</commit_message>
<xml_diff>
--- a/paper_final/dayafter/CompletePaper_final_vitors3_aacs0.docx
+++ b/paper_final/dayafter/CompletePaper_final_vitors3_aacs0.docx
@@ -578,7 +578,25 @@
         <w:rPr>
           <w:rFonts w:cs="Times New Roman" w:ascii="Times New Roman" w:hAnsi="Times New Roman"/>
         </w:rPr>
-        <w:t>There are many reasons for choosing a computationally demanding method like finite volumes to solve both neutronics and thermal-hydraulics in a coupled manner. The continuous improvements in computers speed and storage capacity have had a deep impact in the way engineers and scientists work on their problems. The nuclear engineering field have been benefiting from computers continuous increasing in processing power, turning former expensive calculation methods into useful and practical tools to solve many different problems in the field. Recently the focus also pointed toward the use of thermal-hydraulic and neutronic codes to solve nuclear reactor problems in a coupled way. These coupled calculations approaches, also called multi-physics (Leppännen et al., 2012, Schimidt et al., 2015 and Bennett et al., 2016), offer an innovative way of modeling the feedback from thermal-hydraulics to neutronics and vice versa.</w:t>
+        <w:t xml:space="preserve">There are many reasons for choosing a computationally demanding method like finite volumes to solve both neutronics and thermal-hydraulics in a coupled manner. The continuous improvements in computers speed and storage capacity have had a deep impact in the way engineers and scientists work on their problems. The nuclear engineering field have been benefiting from computers continuous increasing in processing power, turning former expensive calculation methods into useful and practical tools to solve many different problems in the field. Recently the focus also pointed toward the use of thermal-hydraulic and neutronic codes to solve nuclear reactor problems in a coupled way. These coupled calculations approaches, also called multiphysics (Leppännen et al., 2012, Schimidt et al., 2015, Bennett et al., 2016 </w:t>
+      </w:r>
+      <w:r>
+        <w:rPr>
+          <w:rFonts w:cs="Times New Roman" w:ascii="Times New Roman" w:hAnsi="Times New Roman"/>
+        </w:rPr>
+        <w:t>and Valtavirta et al., 2017</w:t>
+      </w:r>
+      <w:r>
+        <w:rPr>
+          <w:rFonts w:cs="Times New Roman" w:ascii="Times New Roman" w:hAnsi="Times New Roman"/>
+        </w:rPr>
+        <w:t xml:space="preserve">), offer an innovative way of modeling the feedback from thermal-hydraulics to neutronics and vice versa. </w:t>
+      </w:r>
+      <w:r>
+        <w:rPr>
+          <w:rFonts w:cs="Times New Roman" w:ascii="Times New Roman" w:hAnsi="Times New Roman"/>
+        </w:rPr>
+        <w:t>Some of these approaches worth a more than a mention, like the development of a multiphysics OpenFOAM solver called GeN-Foam (Fiorina et al., 2015) capable of solving coupled problems using different fine-meshes in parallel. An extension of this work (Fiorina et al., 2016) focuses on its diffusion solver and its features and performs verification through comparison to Monte Carlo results.</w:t>
       </w:r>
     </w:p>
     <w:p>
@@ -605,7 +623,37 @@
         <w:rPr>
           <w:rFonts w:cs="Times New Roman" w:ascii="Times New Roman" w:hAnsi="Times New Roman"/>
         </w:rPr>
-        <w:t xml:space="preserve">An important aspect of computer hardware evolution is the respective evolution of the associated software. The effects of changes in software conception and development in order to take advantage of hardware improvement are often neglected, especially in the nuclear engineering field. Despite the healthy discussion on the safety and the advantages and disadvantages of open source software in many fields (Androutsellis-Theotokis et al. 2010), it is impossible to deny the influence of free software in the society nowadays (Williams and Stallman, 2010). However, more than software itself, free and open source software bring a new culture of software development and, as one would expect, this cultural change reached scientists and engineers in the nuclear field. It goes from Monte Carlo criticality calculations like proposed by the OpenMC project (Romano and Forget, 2013), passing through deterministic approaches for neutron calculations (Boyd et al., 2014), to full nuclear cycle calculations (Huff et al., 2016). All of these software share a common aspect: they are all open, freely available and, most important, their development is decentralized. This means that and anyone interested in participating can download it and start a development branch to make changes and improvements. Once the developer finishes its work, its contributions are submitted to the main development branch and project maintainers take care of checking and decide if contribution is merged back into the official code distribution or not. This development cycle is, probably, the main strength of an open software project. These are solid reasons to make software presented is this paper open and free. </w:t>
+        <w:t xml:space="preserve">An important aspect of computer hardware evolution is the respective evolution of the associated software. The effects of changes in software conception and development in order to take advantage of hardware improvement are often neglected, especially in the nuclear engineering field. Despite the healthy discussion on the safety and the advantages and disadvantages of open source software in many fields (Androutsellis-Theotokis et al. 2010), it is impossible to deny the influence of free software in the society nowadays (Williams and Stallman, 2010). However, more than software itself, free and open source software bring a new culture of software development and, as one would expect, this cultural change reached scientists and engineers in the nuclear field. It goes from Monte Carlo criticality calculations like proposed by the OpenMC project (Romano and Forget, 2013), passing through deterministic approaches for neutron calculations (Boyd et al., 2014), to full nuclear cycle calculations (Huff et al., 2016). </w:t>
+      </w:r>
+      <w:r>
+        <w:rPr>
+          <w:rFonts w:cs="Times New Roman" w:ascii="Times New Roman" w:hAnsi="Times New Roman"/>
+        </w:rPr>
+        <w:t xml:space="preserve">A special mention must be made to the MOOSE framework (Gaston et al., 2009) which goes further on solving coupled problems by providing a complete framework </w:t>
+      </w:r>
+      <w:r>
+        <w:rPr>
+          <w:rFonts w:cs="Times New Roman" w:ascii="Times New Roman" w:hAnsi="Times New Roman"/>
+        </w:rPr>
+        <w:t xml:space="preserve">in </w:t>
+      </w:r>
+      <w:r>
+        <w:rPr>
+          <w:rFonts w:cs="Times New Roman" w:ascii="Times New Roman" w:hAnsi="Times New Roman"/>
+        </w:rPr>
+        <w:t xml:space="preserve">which users can develop </w:t>
+      </w:r>
+      <w:r>
+        <w:rPr>
+          <w:rFonts w:cs="Times New Roman" w:ascii="Times New Roman" w:hAnsi="Times New Roman"/>
+        </w:rPr>
+        <w:t xml:space="preserve">tightly coupled multiphysics solvers taking advantage of built-in parallel implementation and many other features. </w:t>
+      </w:r>
+      <w:r>
+        <w:rPr>
+          <w:rFonts w:cs="Times New Roman" w:ascii="Times New Roman" w:hAnsi="Times New Roman"/>
+        </w:rPr>
+        <w:t xml:space="preserve">All of these software share a common aspect: they are all open, freely available and, most important, their development is decentralized. This means that and anyone interested in participating can download it and start a development branch to make changes and improvements. Once the developer finishes its work, its contributions are submitted to the main development branch and project maintainers take care of checking and decide if contribution is merged back into the official code distribution or not. This development cycle is, probably, the main strength of an open software project. These are solid reasons to make software presented is this paper open and free. </w:t>
       </w:r>
     </w:p>
     <w:p>
@@ -835,7 +883,7 @@
         <w:rPr>
           <w:rFonts w:cs="Times New Roman" w:ascii="Times New Roman" w:hAnsi="Times New Roman"/>
         </w:rPr>
-        <w:t xml:space="preserve">In other words, the coupling methodology and the correctness of implementation are demonstrated through three-dimensional multi-physics calculations. </w:t>
+        <w:t xml:space="preserve">In other words, the coupling methodology and the correctness of implementation are demonstrated through three-dimensional multiphysics calculations. </w:t>
       </w:r>
       <w:r>
         <w:rPr>
@@ -15837,7 +15885,7 @@
         <w:rPr>
           <w:rFonts w:cs="Times New Roman" w:ascii="Times New Roman" w:hAnsi="Times New Roman"/>
         </w:rPr>
-        <w:t>In this paper, a coupled neutronics and thermal-hydraulics system based on finite volumes was developed primarily using free software. This coupled-framework uses shared-memory to allow data interchange between two different software without time penalty. It has the advantage of solving neutronics and thermal-hydraulics at the same spatial level of detail, using the same mesh for it. The system is applied to a single TRIGA fuel pin considering only its active portion. The results show the coupling system effectively works and that the multi-physics calculations gives flattened shapes for neutron flux when compared to standalone calculations and, as its consequences, the power shape is also affected.</w:t>
+        <w:t>In this paper, a coupled neutronics and thermal-hydraulics system based on finite volumes was developed primarily using free software. This coupled-framework uses shared-memory to allow data interchange between two different software without time penalty. It has the advantage of solving neutronics and thermal-hydraulics at the same spatial level of detail, using the same mesh for it. The system is applied to a single TRIGA fuel pin considering only its active portion. The results show the coupling system effectively works and that the multiphysics calculations gives flattened shapes for neutron flux when compared to standalone calculations and, as its consequences, the power shape is also affected.</w:t>
       </w:r>
     </w:p>
     <w:p>
@@ -16292,6 +16340,49 @@
           <w:rFonts w:ascii="Times New Roman" w:hAnsi="Times New Roman"/>
         </w:rPr>
         <w:t>. Foundations and Trends in Technology, Information and Operations Management, Vol. 4, Nos. 304, 187-347</w:t>
+      </w:r>
+    </w:p>
+    <w:p>
+      <w:pPr>
+        <w:pStyle w:val="Normal"/>
+        <w:jc w:val="both"/>
+        <w:rPr>
+          <w:rFonts w:ascii="Times New Roman" w:hAnsi="Times New Roman"/>
+        </w:rPr>
+      </w:pPr>
+      <w:r>
+        <w:rPr>
+          <w:rFonts w:ascii="Times New Roman" w:hAnsi="Times New Roman"/>
+        </w:rPr>
+      </w:r>
+    </w:p>
+    <w:p>
+      <w:pPr>
+        <w:pStyle w:val="Normal"/>
+        <w:jc w:val="both"/>
+        <w:rPr>
+          <w:rFonts w:ascii="Times New Roman" w:hAnsi="Times New Roman"/>
+        </w:rPr>
+      </w:pPr>
+      <w:r>
+        <w:rPr>
+          <w:rFonts w:ascii="Times New Roman" w:hAnsi="Times New Roman"/>
+        </w:rPr>
+        <w:t xml:space="preserve">Aufiero, M., Fiorina, C. and Laureau, A. (2015) </w:t>
+      </w:r>
+      <w:r>
+        <w:rPr>
+          <w:rFonts w:ascii="Times New Roman" w:hAnsi="Times New Roman"/>
+          <w:i/>
+          <w:iCs/>
+        </w:rPr>
+        <w:t>Serpent-OpenFOAM coupling in transient mode: simulation of a Godiva prompt critical burst,</w:t>
+      </w:r>
+      <w:r>
+        <w:rPr>
+          <w:rFonts w:ascii="Times New Roman" w:hAnsi="Times New Roman"/>
+        </w:rPr>
+        <w:t xml:space="preserve"> Proceedings of M&amp;C+SNA+MC, Pages 19-23.</w:t>
       </w:r>
     </w:p>
     <w:p>
@@ -16467,6 +16558,98 @@
         <w:rPr>
           <w:rFonts w:ascii="Times New Roman" w:hAnsi="Times New Roman"/>
         </w:rPr>
+        <w:t xml:space="preserve">Fiorina, C., Clifford, I., Aufiero, M. and Mikityuk, K. (2015) </w:t>
+      </w:r>
+      <w:r>
+        <w:rPr>
+          <w:rFonts w:ascii="Times New Roman" w:hAnsi="Times New Roman"/>
+          <w:i/>
+          <w:iCs/>
+        </w:rPr>
+        <w:t>GeN-Foam: a novel OpenFOAM® based multiphysics solver for 2D/3D transient analysis of nuclear reactors</w:t>
+      </w:r>
+      <w:r>
+        <w:rPr>
+          <w:rFonts w:ascii="Times New Roman" w:hAnsi="Times New Roman"/>
+        </w:rPr>
+        <w:t xml:space="preserve">, Nuclear Engineering and Design, Volume 294, Pages 24-37, </w:t>
+      </w:r>
+      <w:r>
+        <w:rPr>
+          <w:rFonts w:cs="Liberation Serif" w:ascii="Times New Roman" w:hAnsi="Times New Roman"/>
+          <w:sz w:val="24"/>
+          <w:szCs w:val="24"/>
+        </w:rPr>
+        <w:t>ISSN 0029-5493</w:t>
+      </w:r>
+      <w:r>
+        <w:rPr>
+          <w:rFonts w:ascii="Times New Roman" w:hAnsi="Times New Roman"/>
+        </w:rPr>
+        <w:t>.</w:t>
+      </w:r>
+    </w:p>
+    <w:p>
+      <w:pPr>
+        <w:pStyle w:val="Normal"/>
+        <w:jc w:val="both"/>
+        <w:rPr>
+          <w:rFonts w:ascii="Times New Roman" w:hAnsi="Times New Roman"/>
+        </w:rPr>
+      </w:pPr>
+      <w:r>
+        <w:rPr/>
+      </w:r>
+    </w:p>
+    <w:p>
+      <w:pPr>
+        <w:pStyle w:val="Normal"/>
+        <w:jc w:val="both"/>
+        <w:rPr/>
+      </w:pPr>
+      <w:r>
+        <w:rPr>
+          <w:rFonts w:ascii="Times New Roman" w:hAnsi="Times New Roman"/>
+        </w:rPr>
+        <w:t xml:space="preserve">Fiorina, C., Kerkar, N., Mikityuk, K., Rubiolo, P. and Pautz, A. (2016) </w:t>
+      </w:r>
+      <w:r>
+        <w:rPr>
+          <w:rFonts w:ascii="Times New Roman" w:hAnsi="Times New Roman"/>
+          <w:i/>
+          <w:iCs/>
+        </w:rPr>
+        <w:t>Development and verification of the neutron diffusion solver for the GeN-Foam multiphysics platform.</w:t>
+      </w:r>
+      <w:r>
+        <w:rPr>
+          <w:rFonts w:ascii="Times New Roman" w:hAnsi="Times New Roman"/>
+        </w:rPr>
+        <w:t xml:space="preserve"> Annals of Nuclear Energy, Volume 96, Pages 212-222, ISSN 0306-4549.</w:t>
+      </w:r>
+    </w:p>
+    <w:p>
+      <w:pPr>
+        <w:pStyle w:val="Normal"/>
+        <w:jc w:val="both"/>
+        <w:rPr>
+          <w:rFonts w:ascii="Times New Roman" w:hAnsi="Times New Roman"/>
+        </w:rPr>
+      </w:pPr>
+      <w:r>
+        <w:rPr/>
+      </w:r>
+    </w:p>
+    <w:p>
+      <w:pPr>
+        <w:pStyle w:val="Normal"/>
+        <w:jc w:val="both"/>
+        <w:rPr/>
+      </w:pPr>
+      <w:r>
+        <w:rPr>
+          <w:rFonts w:ascii="Times New Roman" w:hAnsi="Times New Roman"/>
+        </w:rPr>
         <w:t xml:space="preserve">Cheng, Y. and Roberts, J. A. (2017) </w:t>
       </w:r>
       <w:r>
@@ -16560,7 +16743,7 @@
         <w:rPr>
           <w:rFonts w:ascii="Times New Roman" w:hAnsi="Times New Roman"/>
         </w:rPr>
-        <w:t xml:space="preserve">Geuzaine, C and Remacle, J.-F., 2009, </w:t>
+        <w:t xml:space="preserve">Geuzaine, C. and Remacle, J.-F., 2009, </w:t>
       </w:r>
       <w:r>
         <w:rPr>
@@ -17031,7 +17214,7 @@
           <w:i/>
           <w:iCs/>
         </w:rPr>
-        <w:t>Multi-physics Coupling Scheme in the Serpent 2 Monte Carlo Code</w:t>
+        <w:t>multiphysics Coupling Scheme in the Serpent 2 Monte Carlo Code</w:t>
       </w:r>
       <w:r>
         <w:rPr>
@@ -17647,13 +17830,15 @@
       <w:pPr>
         <w:pStyle w:val="Normal"/>
         <w:jc w:val="both"/>
-        <w:rPr/>
-      </w:pPr>
-      <w:r>
         <w:rPr>
           <w:rFonts w:ascii="Times New Roman" w:hAnsi="Times New Roman"/>
         </w:rPr>
-        <w:t xml:space="preserve">Veloso, M. A. (2005) </w:t>
+      </w:pPr>
+      <w:r>
+        <w:rPr>
+          <w:rFonts w:ascii="Times New Roman" w:hAnsi="Times New Roman"/>
+        </w:rPr>
+        <w:t xml:space="preserve">Valtavirta, V., Leppänen, J. and Viitanen, T. (2017) </w:t>
       </w:r>
       <w:r>
         <w:rPr>
@@ -17661,14 +17846,55 @@
           <w:i/>
           <w:iCs/>
         </w:rPr>
-        <w:t xml:space="preserve">Avaliação Termo-hidráulica do Reator TRIGA IPR-R1 a 250 kW. </w:t>
+        <w:t>Coupled neutronics–fuel behavior calculations in steady state using the Serpent 2 Monte Carlo code</w:t>
       </w:r>
       <w:r>
         <w:rPr>
           <w:rFonts w:ascii="Times New Roman" w:hAnsi="Times New Roman"/>
-          <w:lang w:val="pt-BR"/>
-        </w:rPr>
-        <w:t xml:space="preserve">NI-EC3-05/05, Belo Horizonte-MG, Brazil: Centro de Desenvolvimento da Tecnologia Nuclear (CDTN), Comissão Nacional de Energia Nuclear. </w:t>
+        </w:rPr>
+        <w:t xml:space="preserve">, Annals of Nuclear Energy, Volume 100, Part 2, 2017, Pages 50-64, ISSN 0306-4549, </w:t>
+      </w:r>
+      <w:hyperlink r:id="rId28">
+        <w:r>
+          <w:rPr>
+            <w:rStyle w:val="InternetLink"/>
+            <w:rFonts w:ascii="Times New Roman" w:hAnsi="Times New Roman"/>
+          </w:rPr>
+          <w:t>https://doi.org/10.1016/j.anucene.2016.10.015</w:t>
+        </w:r>
+      </w:hyperlink>
+      <w:r>
+        <w:rPr>
+          <w:rFonts w:ascii="Times New Roman" w:hAnsi="Times New Roman"/>
+        </w:rPr>
+        <w:t>.</w:t>
+      </w:r>
+    </w:p>
+    <w:p>
+      <w:pPr>
+        <w:pStyle w:val="Normal"/>
+        <w:jc w:val="both"/>
+        <w:rPr>
+          <w:rFonts w:ascii="Times New Roman" w:hAnsi="Times New Roman"/>
+        </w:rPr>
+      </w:pPr>
+      <w:r>
+        <w:rPr>
+          <w:rFonts w:ascii="Times New Roman" w:hAnsi="Times New Roman"/>
+        </w:rPr>
+      </w:r>
+    </w:p>
+    <w:p>
+      <w:pPr>
+        <w:pStyle w:val="Normal"/>
+        <w:jc w:val="both"/>
+        <w:rPr/>
+      </w:pPr>
+      <w:r>
+        <w:rPr>
+          <w:rFonts w:ascii="Times New Roman" w:hAnsi="Times New Roman"/>
+        </w:rPr>
+        <w:t xml:space="preserve">Veloso, M. A. (2005) </w:t>
       </w:r>
       <w:r>
         <w:rPr>
@@ -17676,34 +17902,14 @@
           <w:i/>
           <w:iCs/>
         </w:rPr>
-        <w:t>(in Portuguese)</w:t>
-      </w:r>
-    </w:p>
-    <w:p>
-      <w:pPr>
-        <w:pStyle w:val="Normal"/>
-        <w:jc w:val="both"/>
+        <w:t xml:space="preserve">Avaliação Termo-hidráulica do Reator TRIGA IPR-R1 a 250 kW. </w:t>
+      </w:r>
+      <w:r>
         <w:rPr>
           <w:rFonts w:ascii="Times New Roman" w:hAnsi="Times New Roman"/>
-        </w:rPr>
-      </w:pPr>
-      <w:r>
-        <w:rPr>
-          <w:rFonts w:ascii="Times New Roman" w:hAnsi="Times New Roman"/>
-        </w:rPr>
-      </w:r>
-    </w:p>
-    <w:p>
-      <w:pPr>
-        <w:pStyle w:val="Normal"/>
-        <w:jc w:val="both"/>
-        <w:rPr/>
-      </w:pPr>
-      <w:r>
-        <w:rPr>
-          <w:rFonts w:ascii="Times New Roman" w:hAnsi="Times New Roman"/>
-        </w:rPr>
-        <w:t xml:space="preserve">Williams, S. (2010). </w:t>
+          <w:lang w:val="pt-BR"/>
+        </w:rPr>
+        <w:t xml:space="preserve">NI-EC3-05/05, Belo Horizonte-MG, Brazil: Centro de Desenvolvimento da Tecnologia Nuclear (CDTN), Comissão Nacional de Energia Nuclear. </w:t>
       </w:r>
       <w:r>
         <w:rPr>
@@ -17711,13 +17917,7 @@
           <w:i/>
           <w:iCs/>
         </w:rPr>
-        <w:t>Free as in Freedom (2.0): Richard Stallman and the Free Software Revolution</w:t>
-      </w:r>
-      <w:r>
-        <w:rPr>
-          <w:rFonts w:ascii="Times New Roman" w:hAnsi="Times New Roman"/>
-        </w:rPr>
-        <w:t xml:space="preserve"> (2nd ed.). (R. M. Stallman, Ed.) Boston: Free Software Foundation.</w:t>
+        <w:t>(in Portuguese)</w:t>
       </w:r>
     </w:p>
     <w:p>
@@ -17744,7 +17944,7 @@
         <w:rPr>
           <w:rFonts w:ascii="Times New Roman" w:hAnsi="Times New Roman"/>
         </w:rPr>
-        <w:t xml:space="preserve">Zerkak, O., Kozlowski, T. and Gajev, I. (2015) </w:t>
+        <w:t xml:space="preserve">Williams, S. (2010). </w:t>
       </w:r>
       <w:r>
         <w:rPr>
@@ -17752,7 +17952,48 @@
           <w:i/>
           <w:iCs/>
         </w:rPr>
-        <w:t xml:space="preserve">Review of multi-physics temporal coupling methods for analysis of nuclear reactors, </w:t>
+        <w:t>Free as in Freedom (2.0): Richard Stallman and the Free Software Revolution</w:t>
+      </w:r>
+      <w:r>
+        <w:rPr>
+          <w:rFonts w:ascii="Times New Roman" w:hAnsi="Times New Roman"/>
+        </w:rPr>
+        <w:t xml:space="preserve"> (2nd ed.). (R. M. Stallman, Ed.) Boston: Free Software Foundation.</w:t>
+      </w:r>
+    </w:p>
+    <w:p>
+      <w:pPr>
+        <w:pStyle w:val="Normal"/>
+        <w:jc w:val="both"/>
+        <w:rPr>
+          <w:rFonts w:ascii="Times New Roman" w:hAnsi="Times New Roman"/>
+        </w:rPr>
+      </w:pPr>
+      <w:r>
+        <w:rPr>
+          <w:rFonts w:ascii="Times New Roman" w:hAnsi="Times New Roman"/>
+        </w:rPr>
+      </w:r>
+    </w:p>
+    <w:p>
+      <w:pPr>
+        <w:pStyle w:val="Normal"/>
+        <w:jc w:val="both"/>
+        <w:rPr/>
+      </w:pPr>
+      <w:r>
+        <w:rPr>
+          <w:rFonts w:ascii="Times New Roman" w:hAnsi="Times New Roman"/>
+        </w:rPr>
+        <w:t xml:space="preserve">Zerkak, O., Kozlowski, T. and Gajev, I. (2015) </w:t>
+      </w:r>
+      <w:r>
+        <w:rPr>
+          <w:rFonts w:ascii="Times New Roman" w:hAnsi="Times New Roman"/>
+          <w:i/>
+          <w:iCs/>
+        </w:rPr>
+        <w:t xml:space="preserve">Review of multiphysics temporal coupling methods for analysis of nuclear reactors, </w:t>
       </w:r>
       <w:r>
         <w:rPr>

</xml_diff>

<commit_message>
Versões enviadas para a revista depois da revisão.
</commit_message>
<xml_diff>
--- a/paper_final/dayafter/CompletePaper_final_vitors3_aacs0.docx
+++ b/paper_final/dayafter/CompletePaper_final_vitors3_aacs0.docx
@@ -578,25 +578,93 @@
         <w:rPr>
           <w:rFonts w:cs="Times New Roman" w:ascii="Times New Roman" w:hAnsi="Times New Roman"/>
         </w:rPr>
-        <w:t xml:space="preserve">There are many reasons for choosing a computationally demanding method like finite volumes to solve both neutronics and thermal-hydraulics in a coupled manner. The continuous improvements in computers speed and storage capacity have had a deep impact in the way engineers and scientists work on their problems. The nuclear engineering field have been benefiting from computers continuous increasing in processing power, turning former expensive calculation methods into useful and practical tools to solve many different problems in the field. Recently the focus also pointed toward the use of thermal-hydraulic and neutronic codes to solve nuclear reactor problems in a coupled way. These coupled calculations approaches, also called multiphysics (Leppännen et al., 2012, Schimidt et al., 2015, Bennett et al., 2016 </w:t>
-      </w:r>
-      <w:r>
-        <w:rPr>
-          <w:rFonts w:cs="Times New Roman" w:ascii="Times New Roman" w:hAnsi="Times New Roman"/>
-        </w:rPr>
-        <w:t>and Valtavirta et al., 2017</w:t>
-      </w:r>
-      <w:r>
-        <w:rPr>
-          <w:rFonts w:cs="Times New Roman" w:ascii="Times New Roman" w:hAnsi="Times New Roman"/>
-        </w:rPr>
-        <w:t xml:space="preserve">), offer an innovative way of modeling the feedback from thermal-hydraulics to neutronics and vice versa. </w:t>
-      </w:r>
-      <w:r>
-        <w:rPr>
-          <w:rFonts w:cs="Times New Roman" w:ascii="Times New Roman" w:hAnsi="Times New Roman"/>
-        </w:rPr>
-        <w:t>Some of these approaches worth a more than a mention, like the development of a multiphysics OpenFOAM solver called GeN-Foam (Fiorina et al., 2015) capable of solving coupled problems using different fine-meshes in parallel. An extension of this work (Fiorina et al., 2016) focuses on its diffusion solver and its features and performs verification through comparison to Monte Carlo results.</w:t>
+        <w:t xml:space="preserve">There are many reasons for choosing a computationally demanding method like finite volumes to solve both neutronics and thermal-hydraulics in a coupled manner. The continuous improvements in computers speed and storage capacity have had a deep impact in the way engineers and scientists work on their problems. The nuclear engineering field have been benefiting from computers continuous increasing in processing power, turning former expensive calculation methods into useful and practical tools to solve many different problems in the field. Recently the focus also pointed toward the use of </w:t>
+      </w:r>
+      <w:r>
+        <w:rPr>
+          <w:rFonts w:cs="Times New Roman" w:ascii="Times New Roman" w:hAnsi="Times New Roman"/>
+        </w:rPr>
+        <w:t xml:space="preserve">heavy-weight </w:t>
+      </w:r>
+      <w:r>
+        <w:rPr>
+          <w:rFonts w:cs="Times New Roman" w:ascii="Times New Roman" w:hAnsi="Times New Roman"/>
+        </w:rPr>
+        <w:t>thermal-hydraulic and neutronic</w:t>
+      </w:r>
+      <w:r>
+        <w:rPr>
+          <w:rFonts w:cs="Times New Roman" w:ascii="Times New Roman" w:hAnsi="Times New Roman"/>
+        </w:rPr>
+        <w:t xml:space="preserve"> </w:t>
+      </w:r>
+      <w:r>
+        <w:rPr>
+          <w:rFonts w:cs="Times New Roman" w:ascii="Times New Roman" w:hAnsi="Times New Roman"/>
+        </w:rPr>
+        <w:t>codes to solve nuclear reactor problems in a coupled way</w:t>
+      </w:r>
+      <w:r>
+        <w:rPr>
+          <w:rFonts w:cs="Times New Roman" w:ascii="Times New Roman" w:hAnsi="Times New Roman"/>
+        </w:rPr>
+        <w:t xml:space="preserve">. It must be remarked that </w:t>
+      </w:r>
+      <w:r>
+        <w:rPr>
+          <w:rFonts w:cs="Times New Roman" w:ascii="Times New Roman" w:hAnsi="Times New Roman"/>
+        </w:rPr>
+        <w:t xml:space="preserve">coupled problems have been </w:t>
+      </w:r>
+      <w:r>
+        <w:rPr>
+          <w:rFonts w:cs="Times New Roman" w:ascii="Times New Roman" w:hAnsi="Times New Roman"/>
+        </w:rPr>
+        <w:t>tackled</w:t>
+      </w:r>
+      <w:r>
+        <w:rPr>
+          <w:rFonts w:cs="Times New Roman" w:ascii="Times New Roman" w:hAnsi="Times New Roman"/>
+        </w:rPr>
+        <w:t xml:space="preserve"> for a long time </w:t>
+      </w:r>
+      <w:r>
+        <w:rPr>
+          <w:rFonts w:cs="Times New Roman" w:ascii="Times New Roman" w:hAnsi="Times New Roman"/>
+        </w:rPr>
+        <w:t>(</w:t>
+      </w:r>
+      <w:r>
+        <w:rPr>
+          <w:rFonts w:cs="Liberation Serif" w:ascii="Times New Roman" w:hAnsi="Times New Roman"/>
+          <w:sz w:val="24"/>
+          <w:szCs w:val="24"/>
+        </w:rPr>
+        <w:t>Ivanov and Avramova, 2007)</w:t>
+      </w:r>
+      <w:r>
+        <w:rPr>
+          <w:rFonts w:cs="Times New Roman" w:ascii="Times New Roman" w:hAnsi="Times New Roman"/>
+        </w:rPr>
+        <w:t>, but only recently more computational demanding methods became accessible</w:t>
+      </w:r>
+      <w:r>
+        <w:rPr>
+          <w:rFonts w:cs="Times New Roman" w:ascii="Times New Roman" w:hAnsi="Times New Roman"/>
+        </w:rPr>
+        <w:t xml:space="preserve">. These </w:t>
+      </w:r>
+      <w:r>
+        <w:rPr>
+          <w:rFonts w:cs="Times New Roman" w:ascii="Times New Roman" w:hAnsi="Times New Roman"/>
+        </w:rPr>
+        <w:t xml:space="preserve"> </w:t>
+      </w:r>
+      <w:r>
+        <w:rPr>
+          <w:rFonts w:cs="Times New Roman" w:ascii="Times New Roman" w:hAnsi="Times New Roman"/>
+        </w:rPr>
+        <w:t>coupled calculations approaches, also called multiphysics (Leppännen et al., 2012, Schimidt et al., 2015, Bennett et al., 2016 and Valtavirta et al., 2017), offer an innovative way of modeling the feedback from thermal-hydraulics to neutronics and vice versa. Some of these approaches worth a more than a mention, like the development of a multiphysics OpenFOAM solver called GeN-Foam (Fiorina et al., 2015) capable of solving coupled problems using different fine-meshes in parallel. An extension of this work (Fiorina et al., 2016) focuses on its diffusion solver and its features and performs verification through comparison to Monte Carlo results.</w:t>
       </w:r>
     </w:p>
     <w:p>
@@ -623,37 +691,7 @@
         <w:rPr>
           <w:rFonts w:cs="Times New Roman" w:ascii="Times New Roman" w:hAnsi="Times New Roman"/>
         </w:rPr>
-        <w:t xml:space="preserve">An important aspect of computer hardware evolution is the respective evolution of the associated software. The effects of changes in software conception and development in order to take advantage of hardware improvement are often neglected, especially in the nuclear engineering field. Despite the healthy discussion on the safety and the advantages and disadvantages of open source software in many fields (Androutsellis-Theotokis et al. 2010), it is impossible to deny the influence of free software in the society nowadays (Williams and Stallman, 2010). However, more than software itself, free and open source software bring a new culture of software development and, as one would expect, this cultural change reached scientists and engineers in the nuclear field. It goes from Monte Carlo criticality calculations like proposed by the OpenMC project (Romano and Forget, 2013), passing through deterministic approaches for neutron calculations (Boyd et al., 2014), to full nuclear cycle calculations (Huff et al., 2016). </w:t>
-      </w:r>
-      <w:r>
-        <w:rPr>
-          <w:rFonts w:cs="Times New Roman" w:ascii="Times New Roman" w:hAnsi="Times New Roman"/>
-        </w:rPr>
-        <w:t xml:space="preserve">A special mention must be made to the MOOSE framework (Gaston et al., 2009) which goes further on solving coupled problems by providing a complete framework </w:t>
-      </w:r>
-      <w:r>
-        <w:rPr>
-          <w:rFonts w:cs="Times New Roman" w:ascii="Times New Roman" w:hAnsi="Times New Roman"/>
-        </w:rPr>
-        <w:t xml:space="preserve">in </w:t>
-      </w:r>
-      <w:r>
-        <w:rPr>
-          <w:rFonts w:cs="Times New Roman" w:ascii="Times New Roman" w:hAnsi="Times New Roman"/>
-        </w:rPr>
-        <w:t xml:space="preserve">which users can develop </w:t>
-      </w:r>
-      <w:r>
-        <w:rPr>
-          <w:rFonts w:cs="Times New Roman" w:ascii="Times New Roman" w:hAnsi="Times New Roman"/>
-        </w:rPr>
-        <w:t xml:space="preserve">tightly coupled multiphysics solvers taking advantage of built-in parallel implementation and many other features. </w:t>
-      </w:r>
-      <w:r>
-        <w:rPr>
-          <w:rFonts w:cs="Times New Roman" w:ascii="Times New Roman" w:hAnsi="Times New Roman"/>
-        </w:rPr>
-        <w:t xml:space="preserve">All of these software share a common aspect: they are all open, freely available and, most important, their development is decentralized. This means that and anyone interested in participating can download it and start a development branch to make changes and improvements. Once the developer finishes its work, its contributions are submitted to the main development branch and project maintainers take care of checking and decide if contribution is merged back into the official code distribution or not. This development cycle is, probably, the main strength of an open software project. These are solid reasons to make software presented is this paper open and free. </w:t>
+        <w:t xml:space="preserve">An important aspect of computer hardware evolution is the respective evolution of the associated software. The effects of changes in software conception and development in order to take advantage of hardware improvement are often neglected, especially in the nuclear engineering field. Despite the healthy discussion on the safety and the advantages and disadvantages of open source software in many fields (Androutsellis-Theotokis et al. 2010), it is impossible to deny the influence of free software in the society nowadays (Williams and Stallman, 2010). However, more than software itself, free and open source software bring a new culture of software development and, as one would expect, this cultural change reached scientists and engineers in the nuclear field. It goes from Monte Carlo criticality calculations like proposed by the OpenMC project (Romano and Forget, 2013), passing through deterministic approaches for neutron calculations (Boyd et al., 2014), to full nuclear cycle calculations (Huff et al., 2016). A special mention must be made to the MOOSE framework (Gaston et al., 2009) which goes further on solving coupled problems by providing a complete framework in which users can develop tightly coupled multiphysics solvers taking advantage of built-in parallel implementation and many other features. All of these software share a common aspect: they are all open, freely available and, most important, their development is decentralized. This means that and anyone interested in participating can download it and start a development branch to make changes and improvements. Once the developer finishes its work, its contributions are submitted to the main development branch and project maintainers take care of checking and decide if contribution is merged back into the official code distribution or not. This development cycle is, probably, the main strength of an open software project. These are solid reasons to make software presented is this paper open and free. </w:t>
       </w:r>
     </w:p>
     <w:p>
@@ -1234,6 +1272,22 @@
     </w:p>
     <w:p>
       <w:pPr>
+        <w:pStyle w:val="Normal"/>
+        <w:tabs>
+          <w:tab w:val="left" w:pos="0" w:leader="none"/>
+          <w:tab w:val="left" w:pos="284" w:leader="none"/>
+        </w:tabs>
+        <w:jc w:val="both"/>
+        <w:rPr>
+          <w:rFonts w:ascii="Times New Roman" w:hAnsi="Times New Roman" w:cs="Times New Roman"/>
+        </w:rPr>
+      </w:pPr>
+      <w:r>
+        <w:rPr/>
+      </w:r>
+    </w:p>
+    <w:p>
+      <w:pPr>
         <w:pStyle w:val="Textoindependiente31"/>
         <w:jc w:val="center"/>
         <w:rPr/>
@@ -1244,19 +1298,7 @@
         <w:rPr>
           <w:b/>
         </w:rPr>
-        <w:t>Table 1. Temperatures for fuel, cladding and moderator (Veloso, 20</w:t>
-      </w:r>
-      <w:r>
-        <w:rPr>
-          <w:b/>
-        </w:rPr>
-        <w:t>0</w:t>
-      </w:r>
-      <w:r>
-        <w:rPr>
-          <w:b/>
-        </w:rPr>
-        <w:t>5)</w:t>
+        <w:t>Table 1. Temperatures for fuel, cladding and moderator (Veloso, 2005)</w:t>
       </w:r>
     </w:p>
     <w:tbl>
@@ -3346,9 +3388,7 @@
           <w:tab w:val="left" w:pos="284" w:leader="none"/>
         </w:tabs>
         <w:jc w:val="both"/>
-        <w:rPr>
-          <w:rFonts w:ascii="Times New Roman" w:hAnsi="Times New Roman" w:cs="Times New Roman"/>
-        </w:rPr>
+        <w:rPr/>
       </w:pPr>
       <w:r>
         <w:rPr>
@@ -3452,7 +3492,7 @@
         <w:rPr>
           <w:rFonts w:cs="Times New Roman" w:ascii="Times New Roman" w:hAnsi="Times New Roman"/>
         </w:rPr>
-        <w:t>provides different interpolation algorithms (linear, splines, akima, steffen, etc.). In other words, for each neutronic calculation, a set of coefficients for diffusion equation is calculated based on interpolated values of cell temperatures. Each cell in the mesh can have its own set of coefficients if the temperature is not uniform through the spatial domain .</w:t>
+        <w:t>provides different interpolation algorithms (linear, splines, akima, steffen, etc.). In other words, for each neutronic calculation, a set of coefficients for diffusion equation is calculated based on interpolated values of cell temperatures. Each cell in the mesh can have its own set of coefficients if the temperature is not uniform through the spatial domain.</w:t>
       </w:r>
     </w:p>
     <w:p>
@@ -3468,9 +3508,7 @@
         </w:rPr>
       </w:pPr>
       <w:r>
-        <w:rPr>
-          <w:rFonts w:cs="Times New Roman" w:ascii="Times New Roman" w:hAnsi="Times New Roman"/>
-        </w:rPr>
+        <w:rPr/>
       </w:r>
     </w:p>
     <w:p>
@@ -6555,6 +6593,18 @@
           <w:rFonts w:cs="Times New Roman" w:ascii="Times New Roman" w:hAnsi="Times New Roman"/>
         </w:rPr>
         <w:t xml:space="preserve"> has a wide range of commands and primitives, ranging from meshing pre-processing to output primitives aimed to post-processing in default formats for data visualization software.</w:t>
+      </w:r>
+    </w:p>
+    <w:p>
+      <w:pPr>
+        <w:pStyle w:val="Normal"/>
+        <w:jc w:val="both"/>
+        <w:rPr>
+          <w:rFonts w:ascii="Times New Roman" w:hAnsi="Times New Roman" w:cs="Times New Roman"/>
+        </w:rPr>
+      </w:pPr>
+      <w:r>
+        <w:rPr/>
       </w:r>
     </w:p>
     <w:p>
@@ -7333,7 +7383,19 @@
         <w:rPr>
           <w:rFonts w:cs="Times New Roman" w:ascii="Times New Roman" w:hAnsi="Times New Roman"/>
         </w:rPr>
-        <w:t xml:space="preserve">As an advantage, the use of shared memory poses no overhead in data access greater than any other type of memory access. Some works on coupled thermal-hydraulic and neutronic using external files (Ivanov et al., 2007 and Hummel and Novog, 2016) have access time orders of magnitude higher than the achieved using shared memory (Theler et al., 2013). It must be noted that tools for shared memory communication are available as standard in most of the common operational systems available nowadays. </w:t>
+        <w:t xml:space="preserve">As an advantage, the use of shared memory poses no overhead in data access greater than any other type of memory access. Some works on coupled thermal-hydraulic and neutronic using external files (Ivanov </w:t>
+      </w:r>
+      <w:r>
+        <w:rPr>
+          <w:rFonts w:cs="Times New Roman" w:ascii="Times New Roman" w:hAnsi="Times New Roman"/>
+        </w:rPr>
+        <w:t>and Avramova,</w:t>
+      </w:r>
+      <w:r>
+        <w:rPr>
+          <w:rFonts w:cs="Times New Roman" w:ascii="Times New Roman" w:hAnsi="Times New Roman"/>
+        </w:rPr>
+        <w:t xml:space="preserve"> 2007 and Hummel and Novog, 2016) have access time orders of magnitude higher than the achieved using shared memory (Theler et al., 2013). It must be noted that tools for shared memory communication are available as standard in most of the common operational systems available nowadays. </w:t>
       </w:r>
     </w:p>
     <w:p>
@@ -7710,6 +7772,23 @@
           <w:tab w:val="left" w:pos="0" w:leader="none"/>
           <w:tab w:val="left" w:pos="284" w:leader="none"/>
         </w:tabs>
+        <w:jc w:val="both"/>
+        <w:rPr>
+          <w:rFonts w:ascii="Times New Roman" w:hAnsi="Times New Roman" w:cs="Times New Roman"/>
+          <w:color w:val="0000FF"/>
+        </w:rPr>
+      </w:pPr>
+      <w:r>
+        <w:rPr/>
+      </w:r>
+    </w:p>
+    <w:p>
+      <w:pPr>
+        <w:pStyle w:val="Normal"/>
+        <w:tabs>
+          <w:tab w:val="left" w:pos="0" w:leader="none"/>
+          <w:tab w:val="left" w:pos="284" w:leader="none"/>
+        </w:tabs>
         <w:jc w:val="center"/>
         <w:rPr/>
       </w:pPr>
@@ -7859,19 +7938,6 @@
           <w:tab w:val="left" w:pos="284" w:leader="none"/>
         </w:tabs>
         <w:jc w:val="both"/>
-        <w:rPr>
-          <w:rFonts w:ascii="Times New Roman" w:hAnsi="Times New Roman" w:cs="Times New Roman"/>
-        </w:rPr>
-      </w:pPr>
-      <w:r>
-        <w:rPr>
-          <w:rFonts w:cs="Times New Roman" w:ascii="Times New Roman" w:hAnsi="Times New Roman"/>
-        </w:rPr>
-      </w:r>
-    </w:p>
-    <w:p>
-      <w:pPr>
-        <w:pStyle w:val="Normal"/>
         <w:rPr/>
       </w:pPr>
       <w:r>
@@ -8074,33 +8140,13 @@
           <w:tab w:val="left" w:pos="284" w:leader="none"/>
         </w:tabs>
         <w:jc w:val="both"/>
-        <w:rPr>
-          <w:rFonts w:ascii="Times New Roman" w:hAnsi="Times New Roman" w:cs="Times New Roman"/>
-        </w:rPr>
+        <w:rPr/>
       </w:pPr>
       <w:r>
         <w:rPr>
           <w:rFonts w:cs="Times New Roman" w:ascii="Times New Roman" w:hAnsi="Times New Roman"/>
         </w:rPr>
         <w:t xml:space="preserve">A simplified mesh problem was selected for this work due to computational limitations. Simulations were performed on one computer as, at the present time, the software is not implemented for parallel simulation. </w:t>
-      </w:r>
-    </w:p>
-    <w:p>
-      <w:pPr>
-        <w:pStyle w:val="Normal"/>
-        <w:tabs>
-          <w:tab w:val="left" w:pos="0" w:leader="none"/>
-          <w:tab w:val="left" w:pos="284" w:leader="none"/>
-        </w:tabs>
-        <w:jc w:val="both"/>
-        <w:rPr>
-          <w:rFonts w:ascii="Times New Roman" w:hAnsi="Times New Roman" w:cs="Times New Roman"/>
-        </w:rPr>
-      </w:pPr>
-      <w:r>
-        <w:rPr>
-          <w:rFonts w:cs="Times New Roman" w:ascii="Times New Roman" w:hAnsi="Times New Roman"/>
-        </w:rPr>
       </w:r>
     </w:p>
     <w:p>
@@ -8333,6 +8379,278 @@
     </w:p>
     <w:p>
       <w:pPr>
+        <w:pStyle w:val="Normal"/>
+        <w:tabs>
+          <w:tab w:val="left" w:pos="0" w:leader="none"/>
+          <w:tab w:val="left" w:pos="284" w:leader="none"/>
+        </w:tabs>
+        <w:rPr>
+          <w:rFonts w:ascii="Times New Roman" w:hAnsi="Times New Roman" w:cs="Times New Roman"/>
+        </w:rPr>
+      </w:pPr>
+      <w:r>
+        <w:rPr>
+          <w:rFonts w:cs="Times New Roman" w:ascii="Times New Roman" w:hAnsi="Times New Roman"/>
+        </w:rPr>
+      </w:r>
+    </w:p>
+    <w:p>
+      <w:pPr>
+        <w:pStyle w:val="Normal"/>
+        <w:tabs>
+          <w:tab w:val="left" w:pos="0" w:leader="none"/>
+          <w:tab w:val="left" w:pos="284" w:leader="none"/>
+        </w:tabs>
+        <w:rPr>
+          <w:rFonts w:ascii="Times New Roman" w:hAnsi="Times New Roman" w:cs="Times New Roman"/>
+        </w:rPr>
+      </w:pPr>
+      <w:r>
+        <w:rPr>
+          <w:rFonts w:cs="Times New Roman" w:ascii="Times New Roman" w:hAnsi="Times New Roman"/>
+        </w:rPr>
+      </w:r>
+    </w:p>
+    <w:p>
+      <w:pPr>
+        <w:pStyle w:val="Normal"/>
+        <w:tabs>
+          <w:tab w:val="left" w:pos="0" w:leader="none"/>
+          <w:tab w:val="left" w:pos="284" w:leader="none"/>
+        </w:tabs>
+        <w:rPr>
+          <w:rFonts w:ascii="Times New Roman" w:hAnsi="Times New Roman" w:cs="Times New Roman"/>
+        </w:rPr>
+      </w:pPr>
+      <w:r>
+        <w:rPr>
+          <w:rFonts w:cs="Times New Roman" w:ascii="Times New Roman" w:hAnsi="Times New Roman"/>
+        </w:rPr>
+      </w:r>
+    </w:p>
+    <w:p>
+      <w:pPr>
+        <w:pStyle w:val="Normal"/>
+        <w:tabs>
+          <w:tab w:val="left" w:pos="0" w:leader="none"/>
+          <w:tab w:val="left" w:pos="284" w:leader="none"/>
+        </w:tabs>
+        <w:rPr>
+          <w:rFonts w:ascii="Times New Roman" w:hAnsi="Times New Roman" w:cs="Times New Roman"/>
+        </w:rPr>
+      </w:pPr>
+      <w:r>
+        <w:rPr>
+          <w:rFonts w:cs="Times New Roman" w:ascii="Times New Roman" w:hAnsi="Times New Roman"/>
+        </w:rPr>
+      </w:r>
+    </w:p>
+    <w:p>
+      <w:pPr>
+        <w:pStyle w:val="Normal"/>
+        <w:tabs>
+          <w:tab w:val="left" w:pos="0" w:leader="none"/>
+          <w:tab w:val="left" w:pos="284" w:leader="none"/>
+        </w:tabs>
+        <w:rPr>
+          <w:rFonts w:ascii="Times New Roman" w:hAnsi="Times New Roman" w:cs="Times New Roman"/>
+        </w:rPr>
+      </w:pPr>
+      <w:r>
+        <w:rPr>
+          <w:rFonts w:cs="Times New Roman" w:ascii="Times New Roman" w:hAnsi="Times New Roman"/>
+        </w:rPr>
+      </w:r>
+    </w:p>
+    <w:p>
+      <w:pPr>
+        <w:pStyle w:val="Normal"/>
+        <w:tabs>
+          <w:tab w:val="left" w:pos="0" w:leader="none"/>
+          <w:tab w:val="left" w:pos="284" w:leader="none"/>
+        </w:tabs>
+        <w:rPr>
+          <w:rFonts w:ascii="Times New Roman" w:hAnsi="Times New Roman" w:cs="Times New Roman"/>
+        </w:rPr>
+      </w:pPr>
+      <w:r>
+        <w:rPr>
+          <w:rFonts w:cs="Times New Roman" w:ascii="Times New Roman" w:hAnsi="Times New Roman"/>
+        </w:rPr>
+      </w:r>
+    </w:p>
+    <w:p>
+      <w:pPr>
+        <w:pStyle w:val="Normal"/>
+        <w:tabs>
+          <w:tab w:val="left" w:pos="0" w:leader="none"/>
+          <w:tab w:val="left" w:pos="284" w:leader="none"/>
+        </w:tabs>
+        <w:rPr>
+          <w:rFonts w:ascii="Times New Roman" w:hAnsi="Times New Roman" w:cs="Times New Roman"/>
+        </w:rPr>
+      </w:pPr>
+      <w:r>
+        <w:rPr>
+          <w:rFonts w:cs="Times New Roman" w:ascii="Times New Roman" w:hAnsi="Times New Roman"/>
+        </w:rPr>
+      </w:r>
+    </w:p>
+    <w:p>
+      <w:pPr>
+        <w:pStyle w:val="Normal"/>
+        <w:tabs>
+          <w:tab w:val="left" w:pos="0" w:leader="none"/>
+          <w:tab w:val="left" w:pos="284" w:leader="none"/>
+        </w:tabs>
+        <w:rPr>
+          <w:rFonts w:ascii="Times New Roman" w:hAnsi="Times New Roman" w:cs="Times New Roman"/>
+        </w:rPr>
+      </w:pPr>
+      <w:r>
+        <w:rPr>
+          <w:rFonts w:cs="Times New Roman" w:ascii="Times New Roman" w:hAnsi="Times New Roman"/>
+        </w:rPr>
+      </w:r>
+    </w:p>
+    <w:p>
+      <w:pPr>
+        <w:pStyle w:val="Normal"/>
+        <w:tabs>
+          <w:tab w:val="left" w:pos="0" w:leader="none"/>
+          <w:tab w:val="left" w:pos="284" w:leader="none"/>
+        </w:tabs>
+        <w:rPr>
+          <w:rFonts w:ascii="Times New Roman" w:hAnsi="Times New Roman" w:cs="Times New Roman"/>
+        </w:rPr>
+      </w:pPr>
+      <w:r>
+        <w:rPr>
+          <w:rFonts w:cs="Times New Roman" w:ascii="Times New Roman" w:hAnsi="Times New Roman"/>
+        </w:rPr>
+      </w:r>
+    </w:p>
+    <w:p>
+      <w:pPr>
+        <w:pStyle w:val="Normal"/>
+        <w:tabs>
+          <w:tab w:val="left" w:pos="0" w:leader="none"/>
+          <w:tab w:val="left" w:pos="284" w:leader="none"/>
+        </w:tabs>
+        <w:rPr>
+          <w:rFonts w:ascii="Times New Roman" w:hAnsi="Times New Roman" w:cs="Times New Roman"/>
+        </w:rPr>
+      </w:pPr>
+      <w:r>
+        <w:rPr>
+          <w:rFonts w:cs="Times New Roman" w:ascii="Times New Roman" w:hAnsi="Times New Roman"/>
+        </w:rPr>
+      </w:r>
+    </w:p>
+    <w:p>
+      <w:pPr>
+        <w:pStyle w:val="Normal"/>
+        <w:tabs>
+          <w:tab w:val="left" w:pos="0" w:leader="none"/>
+          <w:tab w:val="left" w:pos="284" w:leader="none"/>
+        </w:tabs>
+        <w:rPr>
+          <w:rFonts w:ascii="Times New Roman" w:hAnsi="Times New Roman" w:cs="Times New Roman"/>
+        </w:rPr>
+      </w:pPr>
+      <w:r>
+        <w:rPr>
+          <w:rFonts w:cs="Times New Roman" w:ascii="Times New Roman" w:hAnsi="Times New Roman"/>
+        </w:rPr>
+      </w:r>
+    </w:p>
+    <w:p>
+      <w:pPr>
+        <w:pStyle w:val="Normal"/>
+        <w:tabs>
+          <w:tab w:val="left" w:pos="0" w:leader="none"/>
+          <w:tab w:val="left" w:pos="284" w:leader="none"/>
+        </w:tabs>
+        <w:rPr>
+          <w:rFonts w:ascii="Times New Roman" w:hAnsi="Times New Roman" w:cs="Times New Roman"/>
+        </w:rPr>
+      </w:pPr>
+      <w:r>
+        <w:rPr>
+          <w:rFonts w:cs="Times New Roman" w:ascii="Times New Roman" w:hAnsi="Times New Roman"/>
+        </w:rPr>
+      </w:r>
+    </w:p>
+    <w:p>
+      <w:pPr>
+        <w:pStyle w:val="Normal"/>
+        <w:tabs>
+          <w:tab w:val="left" w:pos="0" w:leader="none"/>
+          <w:tab w:val="left" w:pos="284" w:leader="none"/>
+        </w:tabs>
+        <w:rPr>
+          <w:rFonts w:ascii="Times New Roman" w:hAnsi="Times New Roman" w:cs="Times New Roman"/>
+        </w:rPr>
+      </w:pPr>
+      <w:r>
+        <w:rPr>
+          <w:rFonts w:cs="Times New Roman" w:ascii="Times New Roman" w:hAnsi="Times New Roman"/>
+        </w:rPr>
+      </w:r>
+    </w:p>
+    <w:p>
+      <w:pPr>
+        <w:pStyle w:val="Normal"/>
+        <w:tabs>
+          <w:tab w:val="left" w:pos="0" w:leader="none"/>
+          <w:tab w:val="left" w:pos="284" w:leader="none"/>
+        </w:tabs>
+        <w:rPr>
+          <w:rFonts w:ascii="Times New Roman" w:hAnsi="Times New Roman" w:cs="Times New Roman"/>
+        </w:rPr>
+      </w:pPr>
+      <w:r>
+        <w:rPr>
+          <w:rFonts w:cs="Times New Roman" w:ascii="Times New Roman" w:hAnsi="Times New Roman"/>
+        </w:rPr>
+      </w:r>
+    </w:p>
+    <w:p>
+      <w:pPr>
+        <w:pStyle w:val="Normal"/>
+        <w:tabs>
+          <w:tab w:val="left" w:pos="0" w:leader="none"/>
+          <w:tab w:val="left" w:pos="284" w:leader="none"/>
+        </w:tabs>
+        <w:rPr>
+          <w:rFonts w:ascii="Times New Roman" w:hAnsi="Times New Roman" w:cs="Times New Roman"/>
+        </w:rPr>
+      </w:pPr>
+      <w:r>
+        <w:rPr>
+          <w:rFonts w:cs="Times New Roman" w:ascii="Times New Roman" w:hAnsi="Times New Roman"/>
+        </w:rPr>
+      </w:r>
+    </w:p>
+    <w:p>
+      <w:pPr>
+        <w:pStyle w:val="Normal"/>
+        <w:tabs>
+          <w:tab w:val="left" w:pos="0" w:leader="none"/>
+          <w:tab w:val="left" w:pos="284" w:leader="none"/>
+        </w:tabs>
+        <w:rPr>
+          <w:rFonts w:ascii="Times New Roman" w:hAnsi="Times New Roman" w:cs="Times New Roman"/>
+        </w:rPr>
+      </w:pPr>
+      <w:r>
+        <w:rPr>
+          <w:rFonts w:cs="Times New Roman" w:ascii="Times New Roman" w:hAnsi="Times New Roman"/>
+        </w:rPr>
+      </w:r>
+    </w:p>
+    <w:p>
+      <w:pPr>
         <w:pStyle w:val="Textoindependiente31"/>
         <w:jc w:val="center"/>
         <w:rPr/>
@@ -10369,45 +10687,7 @@
           <w:tab w:val="left" w:pos="284" w:leader="none"/>
         </w:tabs>
         <w:jc w:val="both"/>
-        <w:rPr>
-          <w:rFonts w:ascii="Times New Roman" w:hAnsi="Times New Roman" w:cs="Times New Roman"/>
-        </w:rPr>
-      </w:pPr>
-      <w:r>
-        <w:rPr>
-          <w:rFonts w:cs="Times New Roman" w:ascii="Times New Roman" w:hAnsi="Times New Roman"/>
-        </w:rPr>
-      </w:r>
-    </w:p>
-    <w:p>
-      <w:pPr>
-        <w:pStyle w:val="Normal"/>
-        <w:tabs>
-          <w:tab w:val="left" w:pos="0" w:leader="none"/>
-          <w:tab w:val="left" w:pos="284" w:leader="none"/>
-        </w:tabs>
-        <w:jc w:val="both"/>
-        <w:rPr>
-          <w:rFonts w:ascii="Times New Roman" w:hAnsi="Times New Roman" w:cs="Times New Roman"/>
-        </w:rPr>
-      </w:pPr>
-      <w:r>
-        <w:rPr>
-          <w:rFonts w:cs="Times New Roman" w:ascii="Times New Roman" w:hAnsi="Times New Roman"/>
-        </w:rPr>
-      </w:r>
-    </w:p>
-    <w:p>
-      <w:pPr>
-        <w:pStyle w:val="Normal"/>
-        <w:tabs>
-          <w:tab w:val="left" w:pos="0" w:leader="none"/>
-          <w:tab w:val="left" w:pos="284" w:leader="none"/>
-        </w:tabs>
-        <w:jc w:val="both"/>
-        <w:rPr>
-          <w:rFonts w:ascii="Times New Roman" w:hAnsi="Times New Roman" w:cs="Times New Roman"/>
-        </w:rPr>
+        <w:rPr/>
       </w:pPr>
       <w:r>
         <w:rPr>
@@ -10609,6 +10889,42 @@
           <w:rFonts w:cs="Times New Roman" w:ascii="Times New Roman" w:hAnsi="Times New Roman"/>
         </w:rPr>
         <w:t xml:space="preserve"> (2015) allows the use of different discretization schemes for each region and also for each equation term.  Utilized matrix solvers and convergence criteria are presented in Table 7.</w:t>
+      </w:r>
+    </w:p>
+    <w:p>
+      <w:pPr>
+        <w:pStyle w:val="Normal"/>
+        <w:tabs>
+          <w:tab w:val="left" w:pos="0" w:leader="none"/>
+          <w:tab w:val="left" w:pos="284" w:leader="none"/>
+        </w:tabs>
+        <w:jc w:val="both"/>
+        <w:rPr>
+          <w:rFonts w:cs="Times New Roman"/>
+        </w:rPr>
+      </w:pPr>
+      <w:r>
+        <w:rPr>
+          <w:rFonts w:cs="Times New Roman"/>
+        </w:rPr>
+      </w:r>
+    </w:p>
+    <w:p>
+      <w:pPr>
+        <w:pStyle w:val="Normal"/>
+        <w:tabs>
+          <w:tab w:val="left" w:pos="0" w:leader="none"/>
+          <w:tab w:val="left" w:pos="284" w:leader="none"/>
+        </w:tabs>
+        <w:jc w:val="both"/>
+        <w:rPr>
+          <w:rFonts w:cs="Times New Roman"/>
+        </w:rPr>
+      </w:pPr>
+      <w:r>
+        <w:rPr>
+          <w:rFonts w:cs="Times New Roman"/>
+        </w:rPr>
       </w:r>
     </w:p>
     <w:p>
@@ -11653,96 +11969,6 @@
     </w:p>
     <w:p>
       <w:pPr>
-        <w:pStyle w:val="Normal"/>
-        <w:tabs>
-          <w:tab w:val="left" w:pos="0" w:leader="none"/>
-          <w:tab w:val="left" w:pos="284" w:leader="none"/>
-        </w:tabs>
-        <w:jc w:val="center"/>
-        <w:rPr>
-          <w:rFonts w:ascii="Times New Roman" w:hAnsi="Times New Roman" w:cs="Times New Roman"/>
-          <w:color w:val="000000"/>
-        </w:rPr>
-      </w:pPr>
-      <w:r>
-        <w:rPr>
-          <w:rFonts w:cs="Times New Roman" w:ascii="Times New Roman" w:hAnsi="Times New Roman"/>
-          <w:color w:val="000000"/>
-        </w:rPr>
-      </w:r>
-    </w:p>
-    <w:p>
-      <w:pPr>
-        <w:pStyle w:val="Textoindependiente31"/>
-        <w:tabs>
-          <w:tab w:val="left" w:pos="0" w:leader="none"/>
-          <w:tab w:val="left" w:pos="284" w:leader="none"/>
-        </w:tabs>
-        <w:jc w:val="center"/>
-        <w:rPr/>
-      </w:pPr>
-      <w:r>
-        <w:rPr/>
-      </w:r>
-    </w:p>
-    <w:p>
-      <w:pPr>
-        <w:pStyle w:val="Textoindependiente31"/>
-        <w:tabs>
-          <w:tab w:val="left" w:pos="0" w:leader="none"/>
-          <w:tab w:val="left" w:pos="284" w:leader="none"/>
-        </w:tabs>
-        <w:jc w:val="center"/>
-        <w:rPr/>
-      </w:pPr>
-      <w:r>
-        <w:rPr/>
-      </w:r>
-    </w:p>
-    <w:p>
-      <w:pPr>
-        <w:pStyle w:val="Textoindependiente31"/>
-        <w:tabs>
-          <w:tab w:val="left" w:pos="0" w:leader="none"/>
-          <w:tab w:val="left" w:pos="284" w:leader="none"/>
-        </w:tabs>
-        <w:jc w:val="center"/>
-        <w:rPr/>
-      </w:pPr>
-      <w:r>
-        <w:rPr/>
-      </w:r>
-    </w:p>
-    <w:p>
-      <w:pPr>
-        <w:pStyle w:val="Textoindependiente31"/>
-        <w:tabs>
-          <w:tab w:val="left" w:pos="0" w:leader="none"/>
-          <w:tab w:val="left" w:pos="284" w:leader="none"/>
-        </w:tabs>
-        <w:jc w:val="center"/>
-        <w:rPr/>
-      </w:pPr>
-      <w:r>
-        <w:rPr/>
-      </w:r>
-    </w:p>
-    <w:p>
-      <w:pPr>
-        <w:pStyle w:val="Textoindependiente31"/>
-        <w:tabs>
-          <w:tab w:val="left" w:pos="0" w:leader="none"/>
-          <w:tab w:val="left" w:pos="284" w:leader="none"/>
-        </w:tabs>
-        <w:jc w:val="center"/>
-        <w:rPr/>
-      </w:pPr>
-      <w:r>
-        <w:rPr/>
-      </w:r>
-    </w:p>
-    <w:p>
-      <w:pPr>
         <w:pStyle w:val="Textoindependiente31"/>
         <w:tabs>
           <w:tab w:val="left" w:pos="0" w:leader="none"/>
@@ -12912,23 +13138,6 @@
           <w:color w:val="000000"/>
         </w:rPr>
         <w:t>Milonga deals internally with boundary conditions between regions, conveniently sparing the user from an extra amount of work. For the present problem, it is enough to define boundary conditions for the external surfaces which are chosen to represent neutrons leaking from the top and bottom of the model and a symmetric condition at the sides, simulating an infinite lattice. Table 8 shows the boundary conditions used for the simulation, noting that neutrons escape in the top and bottom of the model, while Figure 7 presents the regions of each material and associated boundary conditions in a top view. It is possible to see at right, regions consisting of homogeneous materials. At left, the mesh over domain showing boundary conditions.</w:t>
-      </w:r>
-    </w:p>
-    <w:p>
-      <w:pPr>
-        <w:pStyle w:val="Normal"/>
-        <w:tabs>
-          <w:tab w:val="left" w:pos="0" w:leader="none"/>
-          <w:tab w:val="left" w:pos="284" w:leader="none"/>
-        </w:tabs>
-        <w:rPr>
-          <w:rFonts w:ascii="Times New Roman" w:hAnsi="Times New Roman" w:cs="Times New Roman"/>
-        </w:rPr>
-      </w:pPr>
-      <w:r>
-        <w:rPr>
-          <w:rFonts w:cs="Times New Roman" w:ascii="Times New Roman" w:hAnsi="Times New Roman"/>
-        </w:rPr>
       </w:r>
     </w:p>
     <w:p>
@@ -13567,19 +13776,6 @@
     <w:p>
       <w:pPr>
         <w:pStyle w:val="Normal"/>
-        <w:rPr>
-          <w:rFonts w:ascii="Times New Roman" w:hAnsi="Times New Roman" w:cs="Times New Roman"/>
-        </w:rPr>
-      </w:pPr>
-      <w:r>
-        <w:rPr>
-          <w:rFonts w:cs="Times New Roman" w:ascii="Times New Roman" w:hAnsi="Times New Roman"/>
-        </w:rPr>
-      </w:r>
-    </w:p>
-    <w:p>
-      <w:pPr>
-        <w:pStyle w:val="Normal"/>
         <w:tabs>
           <w:tab w:val="left" w:pos="0" w:leader="none"/>
           <w:tab w:val="left" w:pos="284" w:leader="none"/>
@@ -14237,29 +14433,11 @@
         <w:t>Figure 8 shows temperature and power radially distributed for both coupled and non-coupled simulations while in Figure 9 the axial temperature and power distributions are depicted. Results show an expected behavior: flattened profiles for temperature and power for coupled calculations, indicating the coupling was successfully achieved. The steps presented in the radial plot in Figure 8 are expected and due to the interface between different materials. The difference between coupled and non-coupled calculations shows that locally variations in temperature can have a sensible influence in cross-sections variations and, therefore in the power distribution. This behavior is the expected for the well-known TRIGA fuel elements (Cheng and Roberts, 2017).</w:t>
       </w:r>
     </w:p>
-    <w:p>
-      <w:pPr>
-        <w:pStyle w:val="Normal"/>
-        <w:tabs>
-          <w:tab w:val="left" w:pos="0" w:leader="none"/>
-          <w:tab w:val="left" w:pos="284" w:leader="none"/>
-        </w:tabs>
-        <w:jc w:val="both"/>
-        <w:rPr>
-          <w:rFonts w:ascii="Times New Roman" w:hAnsi="Times New Roman" w:cs="Times New Roman"/>
-        </w:rPr>
-      </w:pPr>
-      <w:r>
-        <w:rPr>
-          <w:rFonts w:cs="Times New Roman" w:ascii="Times New Roman" w:hAnsi="Times New Roman"/>
-        </w:rPr>
-      </w:r>
-    </w:p>
     <w:tbl>
       <w:tblPr>
         <w:tblW w:w="9972" w:type="dxa"/>
         <w:jc w:val="left"/>
-        <w:tblInd w:w="38" w:type="dxa"/>
+        <w:tblInd w:w="36" w:type="dxa"/>
         <w:tblBorders>
           <w:top w:val="single" w:sz="2" w:space="0" w:color="000001"/>
           <w:left w:val="single" w:sz="2" w:space="0" w:color="000001"/>
@@ -14268,7 +14446,7 @@
         </w:tblBorders>
         <w:tblCellMar>
           <w:top w:w="55" w:type="dxa"/>
-          <w:left w:w="33" w:type="dxa"/>
+          <w:left w:w="30" w:type="dxa"/>
           <w:bottom w:w="55" w:type="dxa"/>
           <w:right w:w="55" w:type="dxa"/>
         </w:tblCellMar>
@@ -14290,7 +14468,7 @@
             </w:tcBorders>
             <w:shd w:fill="auto" w:val="clear"/>
             <w:tcMar>
-              <w:left w:w="33" w:type="dxa"/>
+              <w:left w:w="30" w:type="dxa"/>
             </w:tcMar>
           </w:tcPr>
           <w:p>
@@ -14361,7 +14539,7 @@
             </w:tcBorders>
             <w:shd w:fill="auto" w:val="clear"/>
             <w:tcMar>
-              <w:left w:w="33" w:type="dxa"/>
+              <w:left w:w="30" w:type="dxa"/>
             </w:tcMar>
           </w:tcPr>
           <w:p>
@@ -14498,7 +14676,7 @@
             <w:r>
               <w:rPr/>
               <w:drawing>
-                <wp:anchor behindDoc="0" distT="0" distB="0" distL="0" distR="0" simplePos="0" locked="0" layoutInCell="1" allowOverlap="1" relativeHeight="8">
+                <wp:anchor behindDoc="0" distT="0" distB="0" distL="0" distR="0" simplePos="0" locked="0" layoutInCell="1" allowOverlap="1" relativeHeight="7">
                   <wp:simplePos x="0" y="0"/>
                   <wp:positionH relativeFrom="column">
                     <wp:align>center</wp:align>
@@ -14570,10 +14748,10 @@
                   <wp:positionV relativeFrom="paragraph">
                     <wp:posOffset>635</wp:posOffset>
                   </wp:positionV>
-                  <wp:extent cx="6315075" cy="2948305"/>
+                  <wp:extent cx="6315075" cy="2945130"/>
                   <wp:effectExtent l="0" t="0" r="0" b="0"/>
                   <wp:wrapSquare wrapText="largest"/>
-                  <wp:docPr id="11" name="Image13" descr=""/>
+                  <wp:docPr id="11" name="Image15" descr=""/>
                   <wp:cNvGraphicFramePr>
                     <a:graphicFrameLocks xmlns:a="http://schemas.openxmlformats.org/drawingml/2006/main" noChangeAspect="1"/>
                   </wp:cNvGraphicFramePr>
@@ -14581,13 +14759,58 @@
                     <a:graphicData uri="http://schemas.openxmlformats.org/drawingml/2006/picture">
                       <pic:pic xmlns:pic="http://schemas.openxmlformats.org/drawingml/2006/picture">
                         <pic:nvPicPr>
-                          <pic:cNvPr id="11" name="Image13" descr=""/>
+                          <pic:cNvPr id="11" name="Image15" descr=""/>
                           <pic:cNvPicPr>
                             <a:picLocks noChangeAspect="1" noChangeArrowheads="1"/>
                           </pic:cNvPicPr>
                         </pic:nvPicPr>
                         <pic:blipFill>
                           <a:blip r:embed="rId12"/>
+                          <a:stretch>
+                            <a:fillRect/>
+                          </a:stretch>
+                        </pic:blipFill>
+                        <pic:spPr bwMode="auto">
+                          <a:xfrm>
+                            <a:off x="0" y="0"/>
+                            <a:ext cx="6315075" cy="2945130"/>
+                          </a:xfrm>
+                          <a:prstGeom prst="rect">
+                            <a:avLst/>
+                          </a:prstGeom>
+                        </pic:spPr>
+                      </pic:pic>
+                    </a:graphicData>
+                  </a:graphic>
+                </wp:anchor>
+              </w:drawing>
+              <w:drawing>
+                <wp:anchor behindDoc="0" distT="0" distB="0" distL="0" distR="0" simplePos="0" locked="0" layoutInCell="1" allowOverlap="1" relativeHeight="8">
+                  <wp:simplePos x="0" y="0"/>
+                  <wp:positionH relativeFrom="column">
+                    <wp:align>center</wp:align>
+                  </wp:positionH>
+                  <wp:positionV relativeFrom="paragraph">
+                    <wp:posOffset>635</wp:posOffset>
+                  </wp:positionV>
+                  <wp:extent cx="6315075" cy="2948305"/>
+                  <wp:effectExtent l="0" t="0" r="0" b="0"/>
+                  <wp:wrapSquare wrapText="largest"/>
+                  <wp:docPr id="12" name="Image13" descr=""/>
+                  <wp:cNvGraphicFramePr>
+                    <a:graphicFrameLocks xmlns:a="http://schemas.openxmlformats.org/drawingml/2006/main" noChangeAspect="1"/>
+                  </wp:cNvGraphicFramePr>
+                  <a:graphic xmlns:a="http://schemas.openxmlformats.org/drawingml/2006/main">
+                    <a:graphicData uri="http://schemas.openxmlformats.org/drawingml/2006/picture">
+                      <pic:pic xmlns:pic="http://schemas.openxmlformats.org/drawingml/2006/picture">
+                        <pic:nvPicPr>
+                          <pic:cNvPr id="12" name="Image13" descr=""/>
+                          <pic:cNvPicPr>
+                            <a:picLocks noChangeAspect="1" noChangeArrowheads="1"/>
+                          </pic:cNvPicPr>
+                        </pic:nvPicPr>
+                        <pic:blipFill>
+                          <a:blip r:embed="rId13"/>
                           <a:stretch>
                             <a:fillRect/>
                           </a:stretch>
@@ -14606,51 +14829,6 @@
                   </a:graphic>
                 </wp:anchor>
               </w:drawing>
-              <w:drawing>
-                <wp:anchor behindDoc="0" distT="0" distB="0" distL="0" distR="0" simplePos="0" locked="0" layoutInCell="1" allowOverlap="1" relativeHeight="7">
-                  <wp:simplePos x="0" y="0"/>
-                  <wp:positionH relativeFrom="column">
-                    <wp:align>center</wp:align>
-                  </wp:positionH>
-                  <wp:positionV relativeFrom="paragraph">
-                    <wp:posOffset>635</wp:posOffset>
-                  </wp:positionV>
-                  <wp:extent cx="6315075" cy="2945130"/>
-                  <wp:effectExtent l="0" t="0" r="0" b="0"/>
-                  <wp:wrapSquare wrapText="largest"/>
-                  <wp:docPr id="12" name="Image15" descr=""/>
-                  <wp:cNvGraphicFramePr>
-                    <a:graphicFrameLocks xmlns:a="http://schemas.openxmlformats.org/drawingml/2006/main" noChangeAspect="1"/>
-                  </wp:cNvGraphicFramePr>
-                  <a:graphic xmlns:a="http://schemas.openxmlformats.org/drawingml/2006/main">
-                    <a:graphicData uri="http://schemas.openxmlformats.org/drawingml/2006/picture">
-                      <pic:pic xmlns:pic="http://schemas.openxmlformats.org/drawingml/2006/picture">
-                        <pic:nvPicPr>
-                          <pic:cNvPr id="12" name="Image15" descr=""/>
-                          <pic:cNvPicPr>
-                            <a:picLocks noChangeAspect="1" noChangeArrowheads="1"/>
-                          </pic:cNvPicPr>
-                        </pic:nvPicPr>
-                        <pic:blipFill>
-                          <a:blip r:embed="rId13"/>
-                          <a:stretch>
-                            <a:fillRect/>
-                          </a:stretch>
-                        </pic:blipFill>
-                        <pic:spPr bwMode="auto">
-                          <a:xfrm>
-                            <a:off x="0" y="0"/>
-                            <a:ext cx="6315075" cy="2945130"/>
-                          </a:xfrm>
-                          <a:prstGeom prst="rect">
-                            <a:avLst/>
-                          </a:prstGeom>
-                        </pic:spPr>
-                      </pic:pic>
-                    </a:graphicData>
-                  </a:graphic>
-                </wp:anchor>
-              </w:drawing>
             </w:r>
           </w:p>
         </w:tc>
@@ -14687,6 +14865,22 @@
         </w:tc>
       </w:tr>
     </w:tbl>
+    <w:p>
+      <w:pPr>
+        <w:pStyle w:val="Normal"/>
+        <w:tabs>
+          <w:tab w:val="left" w:pos="0" w:leader="none"/>
+          <w:tab w:val="left" w:pos="284" w:leader="none"/>
+        </w:tabs>
+        <w:jc w:val="both"/>
+        <w:rPr>
+          <w:rFonts w:ascii="Times New Roman" w:hAnsi="Times New Roman" w:cs="Times New Roman"/>
+        </w:rPr>
+      </w:pPr>
+      <w:r>
+        <w:rPr/>
+      </w:r>
+    </w:p>
     <w:p>
       <w:pPr>
         <w:pStyle w:val="Normal"/>
@@ -14723,6 +14917,24 @@
           <w:rFonts w:cs="Times New Roman" w:ascii="Times New Roman" w:hAnsi="Times New Roman"/>
         </w:rPr>
         <w:t>as the temperature at the higher flux positions will be above the average temperature, changing cross-sections and reducing the reactivity more in this region. This effect outweighs the inverse effect of the extremities of the fuel that will have below average temperatures, as these regions will have a lower neutron flux. These results all indicate that the proposed coupled simulation successfully show the expected behavior.</w:t>
+      </w:r>
+    </w:p>
+    <w:p>
+      <w:pPr>
+        <w:pStyle w:val="Normal"/>
+        <w:tabs>
+          <w:tab w:val="left" w:pos="0" w:leader="none"/>
+          <w:tab w:val="left" w:pos="284" w:leader="none"/>
+        </w:tabs>
+        <w:jc w:val="both"/>
+        <w:rPr>
+          <w:rFonts w:ascii="Times New Roman" w:hAnsi="Times New Roman" w:cs="Times New Roman"/>
+        </w:rPr>
+      </w:pPr>
+      <w:r>
+        <w:rPr>
+          <w:rFonts w:cs="Times New Roman" w:ascii="Times New Roman" w:hAnsi="Times New Roman"/>
+        </w:rPr>
       </w:r>
     </w:p>
     <w:p>
@@ -15846,6 +16058,60 @@
           <w:sz w:val="28"/>
           <w:szCs w:val="28"/>
         </w:rPr>
+      </w:r>
+    </w:p>
+    <w:p>
+      <w:pPr>
+        <w:pStyle w:val="Normal"/>
+        <w:tabs>
+          <w:tab w:val="left" w:pos="0" w:leader="none"/>
+          <w:tab w:val="left" w:pos="284" w:leader="none"/>
+        </w:tabs>
+        <w:jc w:val="center"/>
+        <w:rPr>
+          <w:rFonts w:ascii="Times New Roman" w:hAnsi="Times New Roman" w:cs="Times New Roman"/>
+          <w:b/>
+          <w:b/>
+          <w:bCs/>
+          <w:sz w:val="28"/>
+          <w:szCs w:val="28"/>
+        </w:rPr>
+      </w:pPr>
+      <w:r>
+        <w:rPr>
+          <w:rFonts w:cs="Times New Roman" w:ascii="Times New Roman" w:hAnsi="Times New Roman"/>
+          <w:b/>
+          <w:bCs/>
+          <w:sz w:val="28"/>
+          <w:szCs w:val="28"/>
+        </w:rPr>
+      </w:r>
+    </w:p>
+    <w:p>
+      <w:pPr>
+        <w:pStyle w:val="Normal"/>
+        <w:tabs>
+          <w:tab w:val="left" w:pos="0" w:leader="none"/>
+          <w:tab w:val="left" w:pos="284" w:leader="none"/>
+        </w:tabs>
+        <w:jc w:val="center"/>
+        <w:rPr>
+          <w:rFonts w:ascii="Times New Roman" w:hAnsi="Times New Roman" w:cs="Times New Roman"/>
+          <w:b/>
+          <w:b/>
+          <w:bCs/>
+          <w:sz w:val="28"/>
+          <w:szCs w:val="28"/>
+        </w:rPr>
+      </w:pPr>
+      <w:r>
+        <w:rPr>
+          <w:rFonts w:cs="Times New Roman" w:ascii="Times New Roman" w:hAnsi="Times New Roman"/>
+          <w:b/>
+          <w:bCs/>
+          <w:sz w:val="28"/>
+          <w:szCs w:val="28"/>
+        </w:rPr>
         <w:t>4. CONCLUSIONS</w:t>
       </w:r>
     </w:p>
@@ -16598,7 +16864,9 @@
         </w:rPr>
       </w:pPr>
       <w:r>
-        <w:rPr/>
+        <w:rPr>
+          <w:rFonts w:ascii="Times New Roman" w:hAnsi="Times New Roman"/>
+        </w:rPr>
       </w:r>
     </w:p>
     <w:p>
@@ -16637,7 +16905,9 @@
         </w:rPr>
       </w:pPr>
       <w:r>
-        <w:rPr/>
+        <w:rPr>
+          <w:rFonts w:ascii="Times New Roman" w:hAnsi="Times New Roman"/>
+        </w:rPr>
       </w:r>
     </w:p>
     <w:p>
@@ -16965,13 +17235,23 @@
         <w:jc w:val="both"/>
         <w:rPr/>
       </w:pPr>
+      <w:bookmarkStart w:id="10" w:name="__DdeLink__1392_1837750243"/>
       <w:r>
         <w:rPr>
           <w:rFonts w:cs="Liberation Serif" w:ascii="Times New Roman" w:hAnsi="Times New Roman"/>
           <w:sz w:val="24"/>
           <w:szCs w:val="24"/>
         </w:rPr>
-        <w:t xml:space="preserve">Ivanov, K. and Avramova, M. (2007) </w:t>
+        <w:t>Ivanov, K. and Avramova, M. (2007)</w:t>
+      </w:r>
+      <w:bookmarkEnd w:id="10"/>
+      <w:r>
+        <w:rPr>
+          <w:rFonts w:cs="Liberation Serif" w:ascii="Times New Roman" w:hAnsi="Times New Roman"/>
+          <w:sz w:val="24"/>
+          <w:szCs w:val="24"/>
+        </w:rPr>
+        <w:t xml:space="preserve"> </w:t>
       </w:r>
       <w:r>
         <w:rPr>
@@ -17361,8 +17641,8 @@
         </w:rPr>
         <w:t xml:space="preserve">Mahadevan, V., Merzari, E., Tautges, T.,  Jain, R., Obabko, A.,  Smith, M. and Fischer, P. (2014) </w:t>
       </w:r>
-      <w:bookmarkStart w:id="10" w:name="page-title"/>
-      <w:bookmarkEnd w:id="10"/>
+      <w:bookmarkStart w:id="11" w:name="page-title"/>
+      <w:bookmarkEnd w:id="11"/>
       <w:r>
         <w:rPr>
           <w:rFonts w:ascii="Times New Roman" w:hAnsi="Times New Roman"/>
@@ -17747,13 +18027,7 @@
         <w:rPr>
           <w:rFonts w:ascii="Times New Roman" w:hAnsi="Times New Roman"/>
         </w:rPr>
-        <w:t xml:space="preserve">Mecánica Computacional Volume XXXIII, Number 48, Numerical Methods in Reactor Physics (B). </w:t>
-      </w:r>
-      <w:r>
-        <w:rPr>
-          <w:rFonts w:ascii="Times New Roman" w:hAnsi="Times New Roman"/>
-        </w:rPr>
-        <w:t xml:space="preserve">Available at </w:t>
+        <w:t xml:space="preserve">Mecánica Computacional Volume XXXIII, Number 48, Numerical Methods in Reactor Physics (B). Available at </w:t>
       </w:r>
       <w:hyperlink r:id="rId27">
         <w:r>
@@ -17830,9 +18104,7 @@
       <w:pPr>
         <w:pStyle w:val="Normal"/>
         <w:jc w:val="both"/>
-        <w:rPr>
-          <w:rFonts w:ascii="Times New Roman" w:hAnsi="Times New Roman"/>
-        </w:rPr>
+        <w:rPr/>
       </w:pPr>
       <w:r>
         <w:rPr>
@@ -19092,7 +19364,7 @@
     <w:pPr>
       <w:widowControl w:val="false"/>
       <w:suppressAutoHyphens w:val="true"/>
-      <w:overflowPunct w:val="false"/>
+      <w:overflowPunct w:val="true"/>
       <w:bidi w:val="0"/>
       <w:jc w:val="left"/>
     </w:pPr>
@@ -21057,6 +21329,140 @@
   </w:style>
   <w:style w:type="character" w:styleId="ListLabel200">
     <w:name w:val="ListLabel 200"/>
+    <w:qFormat/>
+    <w:rPr>
+      <w:rFonts w:cs="Times New Roman"/>
+      <w:spacing w:val="0"/>
+    </w:rPr>
+  </w:style>
+  <w:style w:type="character" w:styleId="ListLabel201">
+    <w:name w:val="ListLabel 201"/>
+    <w:qFormat/>
+    <w:rPr>
+      <w:rFonts w:cs="OpenSymbol"/>
+    </w:rPr>
+  </w:style>
+  <w:style w:type="character" w:styleId="ListLabel202">
+    <w:name w:val="ListLabel 202"/>
+    <w:qFormat/>
+    <w:rPr>
+      <w:rFonts w:cs="OpenSymbol"/>
+    </w:rPr>
+  </w:style>
+  <w:style w:type="character" w:styleId="ListLabel203">
+    <w:name w:val="ListLabel 203"/>
+    <w:qFormat/>
+    <w:rPr>
+      <w:rFonts w:cs="OpenSymbol"/>
+    </w:rPr>
+  </w:style>
+  <w:style w:type="character" w:styleId="ListLabel204">
+    <w:name w:val="ListLabel 204"/>
+    <w:qFormat/>
+    <w:rPr>
+      <w:rFonts w:cs="OpenSymbol"/>
+    </w:rPr>
+  </w:style>
+  <w:style w:type="character" w:styleId="ListLabel205">
+    <w:name w:val="ListLabel 205"/>
+    <w:qFormat/>
+    <w:rPr>
+      <w:rFonts w:cs="OpenSymbol"/>
+    </w:rPr>
+  </w:style>
+  <w:style w:type="character" w:styleId="ListLabel206">
+    <w:name w:val="ListLabel 206"/>
+    <w:qFormat/>
+    <w:rPr>
+      <w:rFonts w:cs="OpenSymbol"/>
+    </w:rPr>
+  </w:style>
+  <w:style w:type="character" w:styleId="ListLabel207">
+    <w:name w:val="ListLabel 207"/>
+    <w:qFormat/>
+    <w:rPr>
+      <w:rFonts w:cs="OpenSymbol"/>
+    </w:rPr>
+  </w:style>
+  <w:style w:type="character" w:styleId="ListLabel208">
+    <w:name w:val="ListLabel 208"/>
+    <w:qFormat/>
+    <w:rPr>
+      <w:rFonts w:cs="OpenSymbol"/>
+    </w:rPr>
+  </w:style>
+  <w:style w:type="character" w:styleId="ListLabel209">
+    <w:name w:val="ListLabel 209"/>
+    <w:qFormat/>
+    <w:rPr>
+      <w:rFonts w:cs="OpenSymbol"/>
+    </w:rPr>
+  </w:style>
+  <w:style w:type="character" w:styleId="ListLabel210">
+    <w:name w:val="ListLabel 210"/>
+    <w:qFormat/>
+    <w:rPr>
+      <w:rFonts w:ascii="Times New Roman" w:hAnsi="Times New Roman" w:cs="OpenSymbol"/>
+    </w:rPr>
+  </w:style>
+  <w:style w:type="character" w:styleId="ListLabel211">
+    <w:name w:val="ListLabel 211"/>
+    <w:qFormat/>
+    <w:rPr>
+      <w:rFonts w:cs="OpenSymbol"/>
+    </w:rPr>
+  </w:style>
+  <w:style w:type="character" w:styleId="ListLabel212">
+    <w:name w:val="ListLabel 212"/>
+    <w:qFormat/>
+    <w:rPr>
+      <w:rFonts w:cs="OpenSymbol"/>
+    </w:rPr>
+  </w:style>
+  <w:style w:type="character" w:styleId="ListLabel213">
+    <w:name w:val="ListLabel 213"/>
+    <w:qFormat/>
+    <w:rPr>
+      <w:rFonts w:cs="OpenSymbol"/>
+    </w:rPr>
+  </w:style>
+  <w:style w:type="character" w:styleId="ListLabel214">
+    <w:name w:val="ListLabel 214"/>
+    <w:qFormat/>
+    <w:rPr>
+      <w:rFonts w:cs="OpenSymbol"/>
+    </w:rPr>
+  </w:style>
+  <w:style w:type="character" w:styleId="ListLabel215">
+    <w:name w:val="ListLabel 215"/>
+    <w:qFormat/>
+    <w:rPr>
+      <w:rFonts w:cs="OpenSymbol"/>
+    </w:rPr>
+  </w:style>
+  <w:style w:type="character" w:styleId="ListLabel216">
+    <w:name w:val="ListLabel 216"/>
+    <w:qFormat/>
+    <w:rPr>
+      <w:rFonts w:cs="OpenSymbol"/>
+    </w:rPr>
+  </w:style>
+  <w:style w:type="character" w:styleId="ListLabel217">
+    <w:name w:val="ListLabel 217"/>
+    <w:qFormat/>
+    <w:rPr>
+      <w:rFonts w:cs="OpenSymbol"/>
+    </w:rPr>
+  </w:style>
+  <w:style w:type="character" w:styleId="ListLabel218">
+    <w:name w:val="ListLabel 218"/>
+    <w:qFormat/>
+    <w:rPr>
+      <w:rFonts w:cs="OpenSymbol"/>
+    </w:rPr>
+  </w:style>
+  <w:style w:type="character" w:styleId="ListLabel219">
+    <w:name w:val="ListLabel 219"/>
     <w:qFormat/>
     <w:rPr>
       <w:rFonts w:cs="Times New Roman"/>

</xml_diff>